<commit_message>
Añadiendo cambios memoria + script MongoDB
</commit_message>
<xml_diff>
--- a/FernandezHernandezAlberto.docx
+++ b/FernandezHernandezAlberto.docx
@@ -9296,7 +9296,13 @@
         <w:t>total</w:t>
       </w:r>
       <w:r>
-        <w:t>, ya que disponemos del campo con el porcentaje:</w:t>
+        <w:t>, ya que disponemos del campo con el porcentaje</w:t>
+      </w:r>
+      <w:r>
+        <w:t>, limitando el resultado de la agregación a 10 documentos</w:t>
+      </w:r>
+      <w:r>
+        <w:t>:</w:t>
       </w:r>
     </w:p>
     <w:p>
@@ -9322,11 +9328,9 @@
     </w:p>
     <w:p>
       <w:pPr>
+        <w:ind w:left="0"/>
         <w:jc w:val="center"/>
       </w:pPr>
-      <w:r>
-        <w:t xml:space="preserve">    </w:t>
-      </w:r>
       <w:proofErr w:type="spellStart"/>
       <w:r>
         <w:t>return</w:t>
@@ -9346,7 +9350,7 @@
       </w:r>
       <w:proofErr w:type="spellEnd"/>
       <w:r>
-        <w:t>([fase1, fase2, fase3]).</w:t>
+        <w:t>([fase1, fase2, fase3, fase4, fase5, fase6, fase7]).</w:t>
       </w:r>
       <w:proofErr w:type="spellStart"/>
       <w:r>
@@ -9362,14 +9366,851 @@
         <w:ind w:left="0"/>
         <w:jc w:val="both"/>
       </w:pPr>
-    </w:p>
-    <w:p>
-      <w:pPr>
+      <w:r>
+        <w:t>Una vez definida la función, ya podemos realizar las consultas que ya hemos mencionado. Por ejemplo, los 10 aeropuertos en los que más vuelos se han cancelado:</w:t>
+      </w:r>
+    </w:p>
+    <w:p>
+      <w:pPr>
+        <w:ind w:left="0"/>
+        <w:jc w:val="center"/>
+      </w:pPr>
+      <w:proofErr w:type="spellStart"/>
+      <w:r>
+        <w:t>aeropuerto_mes_anno</w:t>
+      </w:r>
+      <w:proofErr w:type="spellEnd"/>
+      <w:r>
+        <w:t>("</w:t>
+      </w:r>
+      <w:proofErr w:type="gramStart"/>
+      <w:r>
+        <w:t>$</w:t>
+      </w:r>
+      <w:proofErr w:type="spellStart"/>
+      <w:r>
+        <w:t>Statistics.Flights.Cancelled</w:t>
+      </w:r>
+      <w:proofErr w:type="spellEnd"/>
+      <w:proofErr w:type="gramEnd"/>
+      <w:r>
+        <w:t>")</w:t>
+      </w:r>
+    </w:p>
+    <w:p>
+      <w:pPr>
+        <w:keepNext/>
+        <w:ind w:left="0"/>
+        <w:jc w:val="center"/>
+      </w:pPr>
+      <w:r>
+        <w:rPr>
+          <w:noProof/>
+        </w:rPr>
+        <w:lastRenderedPageBreak/>
+        <w:drawing>
+          <wp:inline distT="0" distB="0" distL="0" distR="0" wp14:anchorId="1CF23D34" wp14:editId="1422BA67">
+            <wp:extent cx="3564933" cy="1874520"/>
+            <wp:effectExtent l="0" t="0" r="3810" b="5080"/>
+            <wp:docPr id="18" name="Imagen 18" descr="Tabla&#10;&#10;Descripción generada automáticamente"/>
+            <wp:cNvGraphicFramePr>
+              <a:graphicFrameLocks xmlns:a="http://schemas.openxmlformats.org/drawingml/2006/main" noChangeAspect="1"/>
+            </wp:cNvGraphicFramePr>
+            <a:graphic xmlns:a="http://schemas.openxmlformats.org/drawingml/2006/main">
+              <a:graphicData uri="http://schemas.openxmlformats.org/drawingml/2006/picture">
+                <pic:pic xmlns:pic="http://schemas.openxmlformats.org/drawingml/2006/picture">
+                  <pic:nvPicPr>
+                    <pic:cNvPr id="18" name="Imagen 18" descr="Tabla&#10;&#10;Descripción generada automáticamente"/>
+                    <pic:cNvPicPr/>
+                  </pic:nvPicPr>
+                  <pic:blipFill>
+                    <a:blip r:embed="rId21" cstate="print">
+                      <a:extLst>
+                        <a:ext uri="{28A0092B-C50C-407E-A947-70E740481C1C}">
+                          <a14:useLocalDpi xmlns:a14="http://schemas.microsoft.com/office/drawing/2010/main" val="0"/>
+                        </a:ext>
+                      </a:extLst>
+                    </a:blip>
+                    <a:stretch>
+                      <a:fillRect/>
+                    </a:stretch>
+                  </pic:blipFill>
+                  <pic:spPr>
+                    <a:xfrm>
+                      <a:off x="0" y="0"/>
+                      <a:ext cx="3609217" cy="1897805"/>
+                    </a:xfrm>
+                    <a:prstGeom prst="rect">
+                      <a:avLst/>
+                    </a:prstGeom>
+                  </pic:spPr>
+                </pic:pic>
+              </a:graphicData>
+            </a:graphic>
+          </wp:inline>
+        </w:drawing>
+      </w:r>
+    </w:p>
+    <w:p>
+      <w:pPr>
+        <w:pStyle w:val="Descripcin"/>
+        <w:ind w:left="0"/>
+        <w:jc w:val="center"/>
+        <w:rPr>
+          <w:i w:val="0"/>
+          <w:iCs w:val="0"/>
+        </w:rPr>
+      </w:pPr>
+      <w:r>
+        <w:rPr>
+          <w:b/>
+          <w:bCs/>
+          <w:i w:val="0"/>
+          <w:iCs w:val="0"/>
+        </w:rPr>
+        <w:t xml:space="preserve">Ilustración </w:t>
+      </w:r>
+      <w:r>
+        <w:rPr>
+          <w:b/>
+          <w:bCs/>
+          <w:i w:val="0"/>
+          <w:iCs w:val="0"/>
+        </w:rPr>
+        <w:fldChar w:fldCharType="begin"/>
+      </w:r>
+      <w:r>
+        <w:rPr>
+          <w:b/>
+          <w:bCs/>
+          <w:i w:val="0"/>
+          <w:iCs w:val="0"/>
+        </w:rPr>
+        <w:instrText xml:space="preserve"> SEQ Ilustración \* ARABIC </w:instrText>
+      </w:r>
+      <w:r>
+        <w:rPr>
+          <w:b/>
+          <w:bCs/>
+          <w:i w:val="0"/>
+          <w:iCs w:val="0"/>
+        </w:rPr>
+        <w:fldChar w:fldCharType="separate"/>
+      </w:r>
+      <w:r>
+        <w:rPr>
+          <w:b/>
+          <w:bCs/>
+          <w:i w:val="0"/>
+          <w:iCs w:val="0"/>
+          <w:noProof/>
+        </w:rPr>
+        <w:t>16</w:t>
+      </w:r>
+      <w:r>
+        <w:rPr>
+          <w:b/>
+          <w:bCs/>
+          <w:i w:val="0"/>
+          <w:iCs w:val="0"/>
+        </w:rPr>
+        <w:fldChar w:fldCharType="end"/>
+      </w:r>
+      <w:r>
+        <w:rPr>
+          <w:i w:val="0"/>
+          <w:iCs w:val="0"/>
+        </w:rPr>
+        <w:t>. Top 10 aeropuertos con más vuelos cancelados</w:t>
+      </w:r>
+    </w:p>
+    <w:p>
+      <w:pPr>
+        <w:ind w:left="0"/>
+      </w:pPr>
+      <w:r>
+        <w:t>Si, adicionalmente, consultamos los 10 aeropuertos con más llegadas a tiempo:</w:t>
+      </w:r>
+    </w:p>
+    <w:p>
+      <w:pPr>
+        <w:jc w:val="center"/>
+      </w:pPr>
+      <w:proofErr w:type="spellStart"/>
+      <w:r>
+        <w:t>aeropuerto_mes_</w:t>
+      </w:r>
+      <w:proofErr w:type="gramStart"/>
+      <w:r>
+        <w:t>anno</w:t>
+      </w:r>
+      <w:proofErr w:type="spellEnd"/>
+      <w:r>
+        <w:t>(</w:t>
+      </w:r>
+      <w:proofErr w:type="gramEnd"/>
+      <w:r>
+        <w:t>"$</w:t>
+      </w:r>
+      <w:proofErr w:type="spellStart"/>
+      <w:r>
+        <w:t>Statistics.Flights.On</w:t>
+      </w:r>
+      <w:proofErr w:type="spellEnd"/>
+      <w:r>
+        <w:t xml:space="preserve"> Time")</w:t>
+      </w:r>
+    </w:p>
+    <w:p>
+      <w:pPr>
+        <w:keepNext/>
+        <w:ind w:left="0"/>
+        <w:jc w:val="center"/>
+      </w:pPr>
+      <w:r>
+        <w:rPr>
+          <w:noProof/>
+        </w:rPr>
+        <w:drawing>
+          <wp:inline distT="0" distB="0" distL="0" distR="0">
+            <wp:extent cx="3656167" cy="1904886"/>
+            <wp:effectExtent l="0" t="0" r="1905" b="635"/>
+            <wp:docPr id="19" name="Imagen 19" descr="Tabla&#10;&#10;Descripción generada automáticamente"/>
+            <wp:cNvGraphicFramePr>
+              <a:graphicFrameLocks xmlns:a="http://schemas.openxmlformats.org/drawingml/2006/main" noChangeAspect="1"/>
+            </wp:cNvGraphicFramePr>
+            <a:graphic xmlns:a="http://schemas.openxmlformats.org/drawingml/2006/main">
+              <a:graphicData uri="http://schemas.openxmlformats.org/drawingml/2006/picture">
+                <pic:pic xmlns:pic="http://schemas.openxmlformats.org/drawingml/2006/picture">
+                  <pic:nvPicPr>
+                    <pic:cNvPr id="19" name="Imagen 19" descr="Tabla&#10;&#10;Descripción generada automáticamente"/>
+                    <pic:cNvPicPr/>
+                  </pic:nvPicPr>
+                  <pic:blipFill>
+                    <a:blip r:embed="rId22" cstate="print">
+                      <a:extLst>
+                        <a:ext uri="{28A0092B-C50C-407E-A947-70E740481C1C}">
+                          <a14:useLocalDpi xmlns:a14="http://schemas.microsoft.com/office/drawing/2010/main" val="0"/>
+                        </a:ext>
+                      </a:extLst>
+                    </a:blip>
+                    <a:stretch>
+                      <a:fillRect/>
+                    </a:stretch>
+                  </pic:blipFill>
+                  <pic:spPr>
+                    <a:xfrm>
+                      <a:off x="0" y="0"/>
+                      <a:ext cx="3663461" cy="1908686"/>
+                    </a:xfrm>
+                    <a:prstGeom prst="rect">
+                      <a:avLst/>
+                    </a:prstGeom>
+                  </pic:spPr>
+                </pic:pic>
+              </a:graphicData>
+            </a:graphic>
+          </wp:inline>
+        </w:drawing>
+      </w:r>
+    </w:p>
+    <w:p>
+      <w:pPr>
+        <w:pStyle w:val="Descripcin"/>
+        <w:ind w:left="0"/>
+        <w:jc w:val="center"/>
+        <w:rPr>
+          <w:i w:val="0"/>
+          <w:iCs w:val="0"/>
+        </w:rPr>
+      </w:pPr>
+      <w:r>
+        <w:rPr>
+          <w:b/>
+          <w:bCs/>
+          <w:i w:val="0"/>
+          <w:iCs w:val="0"/>
+        </w:rPr>
+        <w:t xml:space="preserve">Ilustración </w:t>
+      </w:r>
+      <w:r>
+        <w:rPr>
+          <w:b/>
+          <w:bCs/>
+          <w:i w:val="0"/>
+          <w:iCs w:val="0"/>
+        </w:rPr>
+        <w:fldChar w:fldCharType="begin"/>
+      </w:r>
+      <w:r>
+        <w:rPr>
+          <w:b/>
+          <w:bCs/>
+          <w:i w:val="0"/>
+          <w:iCs w:val="0"/>
+        </w:rPr>
+        <w:instrText xml:space="preserve"> SEQ Ilustración \* ARABIC </w:instrText>
+      </w:r>
+      <w:r>
+        <w:rPr>
+          <w:b/>
+          <w:bCs/>
+          <w:i w:val="0"/>
+          <w:iCs w:val="0"/>
+        </w:rPr>
+        <w:fldChar w:fldCharType="separate"/>
+      </w:r>
+      <w:r>
+        <w:rPr>
+          <w:b/>
+          <w:bCs/>
+          <w:i w:val="0"/>
+          <w:iCs w:val="0"/>
+          <w:noProof/>
+        </w:rPr>
+        <w:t>17</w:t>
+      </w:r>
+      <w:r>
+        <w:rPr>
+          <w:b/>
+          <w:bCs/>
+          <w:i w:val="0"/>
+          <w:iCs w:val="0"/>
+        </w:rPr>
+        <w:fldChar w:fldCharType="end"/>
+      </w:r>
+      <w:r>
+        <w:rPr>
+          <w:i w:val="0"/>
+          <w:iCs w:val="0"/>
+        </w:rPr>
+        <w:t>. Top 10 aeropuertos con más llegadas a tiempo</w:t>
+      </w:r>
+    </w:p>
+    <w:p>
+      <w:pPr>
+        <w:ind w:left="0"/>
         <w:jc w:val="both"/>
       </w:pPr>
+      <w:r>
+        <w:t xml:space="preserve">De las dos consultas anteriores, caben destacar los tres primeros aeropuertos (Chicago, Atlanta y Dallas), los cuales se mantienen a la cabeza con más vuelos cancelados (con más de un 8 %), pero además con más vuelos a tiempo. No obstante, podemos ver que el porcentaje con respecto al total es mayor para los vuelos cancelados. A modo de ejemplo, mientras que en el aeropuerto de Chicago se cancela un 15 % todos los vuelos cancelados en el país, de todos los vuelos </w:t>
+      </w:r>
+      <w:r>
+        <w:rPr>
+          <w:i/>
+          <w:iCs/>
+        </w:rPr>
+        <w:t>puntuales</w:t>
+      </w:r>
+      <w:r>
+        <w:t>, tan solo el 7,5 % corresponden al aeropuerto de Chicago.</w:t>
+      </w:r>
+    </w:p>
+    <w:p>
+      <w:pPr>
+        <w:ind w:left="0"/>
+        <w:jc w:val="both"/>
+      </w:pPr>
+      <w:r>
+        <w:t>Por otro lado, ¿Y si consultamos qué aeropuertos tienen el mayor número de vuelos demorados? ¿Se obtendrá un top similar a los vuelos cancelados?</w:t>
+      </w:r>
+    </w:p>
+    <w:p>
+      <w:pPr>
+        <w:ind w:left="0"/>
+        <w:jc w:val="center"/>
+      </w:pPr>
+      <w:proofErr w:type="spellStart"/>
+      <w:r>
+        <w:t>aeropuerto_mes_anno</w:t>
+      </w:r>
+      <w:proofErr w:type="spellEnd"/>
+      <w:r>
+        <w:t>("</w:t>
+      </w:r>
+      <w:proofErr w:type="gramStart"/>
+      <w:r>
+        <w:t>$</w:t>
+      </w:r>
+      <w:proofErr w:type="spellStart"/>
+      <w:r>
+        <w:t>Statistics.Flights.Delayed</w:t>
+      </w:r>
+      <w:proofErr w:type="spellEnd"/>
+      <w:proofErr w:type="gramEnd"/>
+      <w:r>
+        <w:t>")</w:t>
+      </w:r>
+    </w:p>
+    <w:p>
+      <w:pPr>
+        <w:jc w:val="center"/>
+      </w:pPr>
+    </w:p>
+    <w:p>
+      <w:pPr>
+        <w:keepNext/>
+        <w:ind w:left="0"/>
+        <w:jc w:val="center"/>
+      </w:pPr>
+      <w:r>
+        <w:rPr>
+          <w:noProof/>
+        </w:rPr>
+        <w:lastRenderedPageBreak/>
+        <w:drawing>
+          <wp:inline distT="0" distB="0" distL="0" distR="0">
+            <wp:extent cx="3998595" cy="2079443"/>
+            <wp:effectExtent l="0" t="0" r="1905" b="3810"/>
+            <wp:docPr id="20" name="Imagen 20" descr="Tabla&#10;&#10;Descripción generada automáticamente"/>
+            <wp:cNvGraphicFramePr>
+              <a:graphicFrameLocks xmlns:a="http://schemas.openxmlformats.org/drawingml/2006/main" noChangeAspect="1"/>
+            </wp:cNvGraphicFramePr>
+            <a:graphic xmlns:a="http://schemas.openxmlformats.org/drawingml/2006/main">
+              <a:graphicData uri="http://schemas.openxmlformats.org/drawingml/2006/picture">
+                <pic:pic xmlns:pic="http://schemas.openxmlformats.org/drawingml/2006/picture">
+                  <pic:nvPicPr>
+                    <pic:cNvPr id="20" name="Imagen 20" descr="Tabla&#10;&#10;Descripción generada automáticamente"/>
+                    <pic:cNvPicPr/>
+                  </pic:nvPicPr>
+                  <pic:blipFill>
+                    <a:blip r:embed="rId23" cstate="print">
+                      <a:extLst>
+                        <a:ext uri="{28A0092B-C50C-407E-A947-70E740481C1C}">
+                          <a14:useLocalDpi xmlns:a14="http://schemas.microsoft.com/office/drawing/2010/main" val="0"/>
+                        </a:ext>
+                      </a:extLst>
+                    </a:blip>
+                    <a:stretch>
+                      <a:fillRect/>
+                    </a:stretch>
+                  </pic:blipFill>
+                  <pic:spPr>
+                    <a:xfrm>
+                      <a:off x="0" y="0"/>
+                      <a:ext cx="4032646" cy="2097151"/>
+                    </a:xfrm>
+                    <a:prstGeom prst="rect">
+                      <a:avLst/>
+                    </a:prstGeom>
+                  </pic:spPr>
+                </pic:pic>
+              </a:graphicData>
+            </a:graphic>
+          </wp:inline>
+        </w:drawing>
+      </w:r>
+    </w:p>
+    <w:p>
+      <w:pPr>
+        <w:pStyle w:val="Descripcin"/>
+        <w:ind w:left="0"/>
+        <w:jc w:val="center"/>
+        <w:rPr>
+          <w:i w:val="0"/>
+          <w:iCs w:val="0"/>
+        </w:rPr>
+      </w:pPr>
+      <w:r>
+        <w:rPr>
+          <w:b/>
+          <w:bCs/>
+          <w:i w:val="0"/>
+          <w:iCs w:val="0"/>
+        </w:rPr>
+        <w:t xml:space="preserve">Ilustración </w:t>
+      </w:r>
+      <w:r>
+        <w:rPr>
+          <w:b/>
+          <w:bCs/>
+          <w:i w:val="0"/>
+          <w:iCs w:val="0"/>
+        </w:rPr>
+        <w:fldChar w:fldCharType="begin"/>
+      </w:r>
+      <w:r>
+        <w:rPr>
+          <w:b/>
+          <w:bCs/>
+          <w:i w:val="0"/>
+          <w:iCs w:val="0"/>
+        </w:rPr>
+        <w:instrText xml:space="preserve"> SEQ Ilustración \* ARABIC </w:instrText>
+      </w:r>
+      <w:r>
+        <w:rPr>
+          <w:b/>
+          <w:bCs/>
+          <w:i w:val="0"/>
+          <w:iCs w:val="0"/>
+        </w:rPr>
+        <w:fldChar w:fldCharType="separate"/>
+      </w:r>
+      <w:r>
+        <w:rPr>
+          <w:b/>
+          <w:bCs/>
+          <w:i w:val="0"/>
+          <w:iCs w:val="0"/>
+          <w:noProof/>
+        </w:rPr>
+        <w:t>18</w:t>
+      </w:r>
+      <w:r>
+        <w:rPr>
+          <w:b/>
+          <w:bCs/>
+          <w:i w:val="0"/>
+          <w:iCs w:val="0"/>
+        </w:rPr>
+        <w:fldChar w:fldCharType="end"/>
+      </w:r>
+      <w:r>
+        <w:rPr>
+          <w:i w:val="0"/>
+          <w:iCs w:val="0"/>
+        </w:rPr>
+        <w:t>. Top 10 aeropuertos con más vuelos demorados</w:t>
+      </w:r>
+    </w:p>
+    <w:p>
+      <w:pPr>
+        <w:ind w:left="0"/>
+        <w:jc w:val="both"/>
+      </w:pPr>
+      <w:r>
+        <w:t>Efectivamente, tanto el aeropuerto de Atlanta como el de Chicago y Dallas encabezan la lista de los aeropuertos con más vuelos demorados, con un porcentaje del 9.9, 9.3 y 6.2 %, respectivamente, con respecto al total.  Todas las consultas realizadas hasta ahora nos indican, sumando el total en cada uno, que los aeropuertos de Atlanta, Chicago y Dallas parecen ser los más concurridos entre 2003 y 2016, lo que supone también su problemática</w:t>
+      </w:r>
+      <w:r>
+        <w:t xml:space="preserve"> como hemos podido comprobar</w:t>
+      </w:r>
+      <w:r>
+        <w:t xml:space="preserve">, ya que implica un mayor número de cancelaciones al </w:t>
+      </w:r>
+      <w:r>
+        <w:t>operar</w:t>
+      </w:r>
+      <w:r>
+        <w:t xml:space="preserve"> más vuelos con respecto al resto de aeropuertos.</w:t>
+      </w:r>
+    </w:p>
+    <w:p>
+      <w:pPr>
+        <w:ind w:left="0"/>
+        <w:jc w:val="both"/>
+      </w:pPr>
+      <w:r>
+        <w:t>Sin embargo, en muchas ocasiones las demoras o las cancelaciones pueden deberse a varias cuestiones, entre ellas el clima, un factor esencial en el mundo de la aviación. Vamos a estudiar, en relación con la última consulta, qué aeropuertos ha sufrido un mayor número de demoras por causas climatológicas:</w:t>
+      </w:r>
+    </w:p>
+    <w:p>
+      <w:pPr>
+        <w:ind w:left="0"/>
+        <w:jc w:val="center"/>
+      </w:pPr>
+      <w:proofErr w:type="spellStart"/>
+      <w:r>
+        <w:t>aeropuerto_mes_anno</w:t>
+      </w:r>
+      <w:proofErr w:type="spellEnd"/>
+      <w:r>
+        <w:t>("</w:t>
+      </w:r>
+      <w:proofErr w:type="gramStart"/>
+      <w:r>
+        <w:t>$</w:t>
+      </w:r>
+      <w:proofErr w:type="spellStart"/>
+      <w:r>
+        <w:t>Statistics.Delays.Weather</w:t>
+      </w:r>
+      <w:proofErr w:type="spellEnd"/>
+      <w:proofErr w:type="gramEnd"/>
+      <w:r>
+        <w:t>")</w:t>
+      </w:r>
+    </w:p>
+    <w:p>
+      <w:pPr>
+        <w:keepNext/>
+        <w:ind w:left="0"/>
+        <w:jc w:val="center"/>
+      </w:pPr>
+      <w:r>
+        <w:rPr>
+          <w:noProof/>
+        </w:rPr>
+        <w:drawing>
+          <wp:inline distT="0" distB="0" distL="0" distR="0">
+            <wp:extent cx="4057188" cy="2143125"/>
+            <wp:effectExtent l="0" t="0" r="0" b="3175"/>
+            <wp:docPr id="21" name="Imagen 21" descr="Tabla&#10;&#10;Descripción generada automáticamente"/>
+            <wp:cNvGraphicFramePr>
+              <a:graphicFrameLocks xmlns:a="http://schemas.openxmlformats.org/drawingml/2006/main" noChangeAspect="1"/>
+            </wp:cNvGraphicFramePr>
+            <a:graphic xmlns:a="http://schemas.openxmlformats.org/drawingml/2006/main">
+              <a:graphicData uri="http://schemas.openxmlformats.org/drawingml/2006/picture">
+                <pic:pic xmlns:pic="http://schemas.openxmlformats.org/drawingml/2006/picture">
+                  <pic:nvPicPr>
+                    <pic:cNvPr id="21" name="Imagen 21" descr="Tabla&#10;&#10;Descripción generada automáticamente"/>
+                    <pic:cNvPicPr/>
+                  </pic:nvPicPr>
+                  <pic:blipFill>
+                    <a:blip r:embed="rId24" cstate="print">
+                      <a:extLst>
+                        <a:ext uri="{28A0092B-C50C-407E-A947-70E740481C1C}">
+                          <a14:useLocalDpi xmlns:a14="http://schemas.microsoft.com/office/drawing/2010/main" val="0"/>
+                        </a:ext>
+                      </a:extLst>
+                    </a:blip>
+                    <a:stretch>
+                      <a:fillRect/>
+                    </a:stretch>
+                  </pic:blipFill>
+                  <pic:spPr>
+                    <a:xfrm>
+                      <a:off x="0" y="0"/>
+                      <a:ext cx="4084018" cy="2157297"/>
+                    </a:xfrm>
+                    <a:prstGeom prst="rect">
+                      <a:avLst/>
+                    </a:prstGeom>
+                  </pic:spPr>
+                </pic:pic>
+              </a:graphicData>
+            </a:graphic>
+          </wp:inline>
+        </w:drawing>
+      </w:r>
+    </w:p>
+    <w:p>
+      <w:pPr>
+        <w:pStyle w:val="Descripcin"/>
+        <w:ind w:left="0"/>
+        <w:jc w:val="center"/>
+        <w:rPr>
+          <w:i w:val="0"/>
+          <w:iCs w:val="0"/>
+        </w:rPr>
+      </w:pPr>
+      <w:r>
+        <w:rPr>
+          <w:b/>
+          <w:bCs/>
+          <w:i w:val="0"/>
+          <w:iCs w:val="0"/>
+        </w:rPr>
+        <w:t xml:space="preserve">Ilustración </w:t>
+      </w:r>
+      <w:r>
+        <w:rPr>
+          <w:b/>
+          <w:bCs/>
+          <w:i w:val="0"/>
+          <w:iCs w:val="0"/>
+        </w:rPr>
+        <w:fldChar w:fldCharType="begin"/>
+      </w:r>
+      <w:r>
+        <w:rPr>
+          <w:b/>
+          <w:bCs/>
+          <w:i w:val="0"/>
+          <w:iCs w:val="0"/>
+        </w:rPr>
+        <w:instrText xml:space="preserve"> SEQ Ilustración \* ARABIC </w:instrText>
+      </w:r>
+      <w:r>
+        <w:rPr>
+          <w:b/>
+          <w:bCs/>
+          <w:i w:val="0"/>
+          <w:iCs w:val="0"/>
+        </w:rPr>
+        <w:fldChar w:fldCharType="separate"/>
+      </w:r>
+      <w:r>
+        <w:rPr>
+          <w:b/>
+          <w:bCs/>
+          <w:i w:val="0"/>
+          <w:iCs w:val="0"/>
+          <w:noProof/>
+        </w:rPr>
+        <w:t>19</w:t>
+      </w:r>
+      <w:r>
+        <w:rPr>
+          <w:b/>
+          <w:bCs/>
+          <w:i w:val="0"/>
+          <w:iCs w:val="0"/>
+        </w:rPr>
+        <w:fldChar w:fldCharType="end"/>
+      </w:r>
+      <w:r>
+        <w:rPr>
+          <w:i w:val="0"/>
+          <w:iCs w:val="0"/>
+        </w:rPr>
+        <w:t>. Top 10 aeropuertos con más demoras por causas climatológicas</w:t>
+      </w:r>
+    </w:p>
+    <w:p>
+      <w:pPr>
+        <w:ind w:left="0"/>
+        <w:jc w:val="both"/>
+      </w:pPr>
+      <w:r>
+        <w:t xml:space="preserve">Con respecto al top 3, no hay apenas diferencia en relación con las consultas anteriores. Sin embargo, lo que más interesa no son los tres primeros aeropuertos, sino más bien el resto del top. Si nos fijamos, muchos de los aeropuertos que aparecen corresponden con ciudades del Norte de Estados Unidos: Atlanta, Chicago, Nueva York, Denver, Newark o Boston, entre otros. En estos estados, junto con el resto de </w:t>
+      </w:r>
+      <w:r>
+        <w:t>los estados</w:t>
+      </w:r>
+      <w:r>
+        <w:t xml:space="preserve"> del norte/centro de Estados Unidos, destacan las intensas tormentas de nieve y olas de frío que se desatan </w:t>
+      </w:r>
+      <w:r>
+        <w:lastRenderedPageBreak/>
+        <w:t xml:space="preserve">entre los meses de diciembre y marzo, tormentas que obligan en muchas ocasiones a cancelar o desviar multitud de vuelos. </w:t>
+      </w:r>
+    </w:p>
+    <w:p>
+      <w:pPr>
+        <w:ind w:left="0"/>
+        <w:jc w:val="both"/>
+      </w:pPr>
+      <w:r>
+        <w:t xml:space="preserve">Incluso si consultamos qué aeropuertos acumulan más minutos de demora por causas climatológicas, el top se mantiene prácticamente idéntico, aunque bien es cierto que hay aeropuertos como en Detroit o en </w:t>
+      </w:r>
+      <w:proofErr w:type="spellStart"/>
+      <w:r>
+        <w:t>Philadelphia</w:t>
+      </w:r>
+      <w:proofErr w:type="spellEnd"/>
+      <w:r>
+        <w:t>, donde no se han demorado muchos vuelos por causas climatológicas, pero en aquellos que sí, el tiempo en el que han permanecido estacionados habrá sido mayor.</w:t>
+      </w:r>
+    </w:p>
+    <w:p>
+      <w:pPr>
+        <w:keepNext/>
+        <w:ind w:left="0"/>
+        <w:jc w:val="center"/>
+      </w:pPr>
+      <w:r>
+        <w:rPr>
+          <w:noProof/>
+        </w:rPr>
+        <w:drawing>
+          <wp:inline distT="0" distB="0" distL="0" distR="0">
+            <wp:extent cx="4221950" cy="2183907"/>
+            <wp:effectExtent l="0" t="0" r="0" b="635"/>
+            <wp:docPr id="22" name="Imagen 22" descr="Tabla&#10;&#10;Descripción generada automáticamente"/>
+            <wp:cNvGraphicFramePr>
+              <a:graphicFrameLocks xmlns:a="http://schemas.openxmlformats.org/drawingml/2006/main" noChangeAspect="1"/>
+            </wp:cNvGraphicFramePr>
+            <a:graphic xmlns:a="http://schemas.openxmlformats.org/drawingml/2006/main">
+              <a:graphicData uri="http://schemas.openxmlformats.org/drawingml/2006/picture">
+                <pic:pic xmlns:pic="http://schemas.openxmlformats.org/drawingml/2006/picture">
+                  <pic:nvPicPr>
+                    <pic:cNvPr id="22" name="Imagen 22" descr="Tabla&#10;&#10;Descripción generada automáticamente"/>
+                    <pic:cNvPicPr/>
+                  </pic:nvPicPr>
+                  <pic:blipFill>
+                    <a:blip r:embed="rId25" cstate="print">
+                      <a:extLst>
+                        <a:ext uri="{28A0092B-C50C-407E-A947-70E740481C1C}">
+                          <a14:useLocalDpi xmlns:a14="http://schemas.microsoft.com/office/drawing/2010/main" val="0"/>
+                        </a:ext>
+                      </a:extLst>
+                    </a:blip>
+                    <a:stretch>
+                      <a:fillRect/>
+                    </a:stretch>
+                  </pic:blipFill>
+                  <pic:spPr>
+                    <a:xfrm>
+                      <a:off x="0" y="0"/>
+                      <a:ext cx="4261406" cy="2204317"/>
+                    </a:xfrm>
+                    <a:prstGeom prst="rect">
+                      <a:avLst/>
+                    </a:prstGeom>
+                  </pic:spPr>
+                </pic:pic>
+              </a:graphicData>
+            </a:graphic>
+          </wp:inline>
+        </w:drawing>
+      </w:r>
+    </w:p>
+    <w:p>
+      <w:pPr>
+        <w:pStyle w:val="Descripcin"/>
+        <w:ind w:left="0"/>
+        <w:jc w:val="center"/>
+      </w:pPr>
+      <w:r>
+        <w:rPr>
+          <w:b/>
+          <w:bCs/>
+        </w:rPr>
+        <w:t xml:space="preserve">Ilustración </w:t>
+      </w:r>
+      <w:r>
+        <w:rPr>
+          <w:b/>
+          <w:bCs/>
+        </w:rPr>
+        <w:fldChar w:fldCharType="begin"/>
+      </w:r>
+      <w:r>
+        <w:rPr>
+          <w:b/>
+          <w:bCs/>
+        </w:rPr>
+        <w:instrText xml:space="preserve"> SEQ Ilustración \* ARABIC </w:instrText>
+      </w:r>
+      <w:r>
+        <w:rPr>
+          <w:b/>
+          <w:bCs/>
+        </w:rPr>
+        <w:fldChar w:fldCharType="separate"/>
+      </w:r>
+      <w:r>
+        <w:rPr>
+          <w:b/>
+          <w:bCs/>
+          <w:noProof/>
+        </w:rPr>
+        <w:t>20</w:t>
+      </w:r>
+      <w:r>
+        <w:rPr>
+          <w:b/>
+          <w:bCs/>
+        </w:rPr>
+        <w:fldChar w:fldCharType="end"/>
+      </w:r>
+      <w:r>
+        <w:t>. Top 10 aeropuertos con más minutos de demora acumulados por causas climatológicas</w:t>
+      </w:r>
+    </w:p>
+    <w:p>
+      <w:pPr>
+        <w:ind w:left="0"/>
+      </w:pPr>
+    </w:p>
+    <w:p>
+      <w:pPr>
+        <w:ind w:left="0"/>
+      </w:pPr>
     </w:p>
     <w:sectPr>
-      <w:footerReference w:type="default" r:id="rId21"/>
+      <w:footerReference w:type="default" r:id="rId26"/>
       <w:pgSz w:w="11907" w:h="16839"/>
       <w:pgMar w:top="1440" w:right="1800" w:bottom="1080" w:left="1800" w:header="720" w:footer="720" w:gutter="0"/>
       <w:cols w:space="720"/>
@@ -11320,7 +12161,7 @@
 </file>
 
 <file path=customXml/itemProps1.xml><?xml version="1.0" encoding="utf-8"?>
-<ds:datastoreItem xmlns:ds="http://schemas.openxmlformats.org/officeDocument/2006/customXml" ds:itemID="{E2A00CB5-ACC4-0344-8345-70CE0C39147C}">
+<ds:datastoreItem xmlns:ds="http://schemas.openxmlformats.org/officeDocument/2006/customXml" ds:itemID="{52876709-C142-144E-8F89-C871A5B6B048}">
   <ds:schemaRefs>
     <ds:schemaRef ds:uri="http://schemas.openxmlformats.org/officeDocument/2006/bibliography"/>
   </ds:schemaRefs>

</xml_diff>

<commit_message>
Ultimos cambios por hoy...
Pensar en consultas con geo-coordenadas
</commit_message>
<xml_diff>
--- a/FernandezHernandezAlberto.docx
+++ b/FernandezHernandezAlberto.docx
@@ -31,7 +31,21 @@
           <w:sz w:val="36"/>
           <w:szCs w:val="36"/>
         </w:rPr>
-        <w:t>ANÁLISIS DE LAS ESTADÍSTICAS DE VUELOS EN ESTADOS UNIDOS (2003 – 2016)</w:t>
+        <w:t xml:space="preserve">ANÁLISIS DE LAS ESTADÍSTICAS DE </w:t>
+      </w:r>
+      <w:r>
+        <w:rPr>
+          <w:sz w:val="36"/>
+          <w:szCs w:val="36"/>
+        </w:rPr>
+        <w:t>AEROPUERTOS</w:t>
+      </w:r>
+      <w:r>
+        <w:rPr>
+          <w:sz w:val="36"/>
+          <w:szCs w:val="36"/>
+        </w:rPr>
+        <w:t xml:space="preserve"> EN ESTADOS UNIDOS (2003 – 2016)</w:t>
       </w:r>
     </w:p>
     <w:p>
@@ -16406,10 +16420,1638 @@
     <w:p>
       <w:pPr>
         <w:ind w:left="0"/>
-      </w:pPr>
-    </w:p>
+        <w:jc w:val="both"/>
+      </w:pPr>
+      <w:r>
+        <w:t xml:space="preserve">Como podemos comprobar, ya tenemos las coordenadas en el formato adecuado. Sin embargo, nos falta algo muy importante: </w:t>
+      </w:r>
+      <w:r>
+        <w:rPr>
+          <w:b/>
+          <w:bCs/>
+        </w:rPr>
+        <w:t xml:space="preserve">asociar cada coordenada en la colección </w:t>
+      </w:r>
+      <w:proofErr w:type="spellStart"/>
+      <w:r>
+        <w:rPr>
+          <w:b/>
+          <w:bCs/>
+          <w:i/>
+          <w:iCs/>
+        </w:rPr>
+        <w:t>codigos_iata</w:t>
+      </w:r>
+      <w:proofErr w:type="spellEnd"/>
+      <w:r>
+        <w:rPr>
+          <w:b/>
+          <w:bCs/>
+        </w:rPr>
+        <w:t xml:space="preserve"> con las estadísticas de vuelo de la colección anterior</w:t>
+      </w:r>
+      <w:r>
+        <w:t xml:space="preserve">. Para ello, mediante una función de agregación vamos a incluir el campo </w:t>
+      </w:r>
+      <w:r>
+        <w:rPr>
+          <w:i/>
+          <w:iCs/>
+        </w:rPr>
+        <w:t>Position</w:t>
+      </w:r>
+      <w:r>
+        <w:t xml:space="preserve"> de la colección </w:t>
+      </w:r>
+      <w:proofErr w:type="spellStart"/>
+      <w:r>
+        <w:rPr>
+          <w:i/>
+          <w:iCs/>
+        </w:rPr>
+        <w:t>codigos_iata</w:t>
+      </w:r>
+      <w:proofErr w:type="spellEnd"/>
+      <w:r>
+        <w:t xml:space="preserve"> en cada documento con las estadísticas de vuelos, a través de 5 fases:</w:t>
+      </w:r>
+    </w:p>
+    <w:p>
+      <w:pPr>
+        <w:pStyle w:val="Prrafodelista"/>
+        <w:numPr>
+          <w:ilvl w:val="0"/>
+          <w:numId w:val="5"/>
+        </w:numPr>
+        <w:jc w:val="both"/>
+      </w:pPr>
+      <w:r>
+        <w:rPr>
+          <w:b/>
+          <w:bCs/>
+        </w:rPr>
+        <w:t>Fase 1</w:t>
+      </w:r>
+      <w:r>
+        <w:t xml:space="preserve"> (</w:t>
+      </w:r>
+      <w:r>
+        <w:rPr>
+          <w:i/>
+          <w:iCs/>
+        </w:rPr>
+        <w:t>$</w:t>
+      </w:r>
+      <w:proofErr w:type="spellStart"/>
+      <w:r>
+        <w:rPr>
+          <w:i/>
+          <w:iCs/>
+        </w:rPr>
+        <w:t>lookup</w:t>
+      </w:r>
+      <w:proofErr w:type="spellEnd"/>
+      <w:r>
+        <w:t>): probablemente la fase más importante de todas. Lo primero que debemos pensar es ¿Cómo unimos ambas colecciones? Para ello, debemos buscar un campo que tengan en común ambas colecciones por el que se puedan unir como si de una clave primaria-foránea se tratase en SQL.</w:t>
+      </w:r>
+      <w:r>
+        <w:t xml:space="preserve"> En este caso, ambas colecciones presentan un campo que contiene el código IATA (</w:t>
+      </w:r>
+      <w:r>
+        <w:rPr>
+          <w:i/>
+          <w:iCs/>
+        </w:rPr>
+        <w:t xml:space="preserve">International Air </w:t>
+      </w:r>
+      <w:proofErr w:type="spellStart"/>
+      <w:r>
+        <w:rPr>
+          <w:i/>
+          <w:iCs/>
+        </w:rPr>
+        <w:t>Transport</w:t>
+      </w:r>
+      <w:proofErr w:type="spellEnd"/>
+      <w:r>
+        <w:rPr>
+          <w:i/>
+          <w:iCs/>
+        </w:rPr>
+        <w:t xml:space="preserve"> </w:t>
+      </w:r>
+      <w:proofErr w:type="spellStart"/>
+      <w:r>
+        <w:rPr>
+          <w:i/>
+          <w:iCs/>
+        </w:rPr>
+        <w:t>Association</w:t>
+      </w:r>
+      <w:proofErr w:type="spellEnd"/>
+      <w:r>
+        <w:t>):</w:t>
+      </w:r>
+    </w:p>
+    <w:p>
+      <w:pPr>
+        <w:pStyle w:val="Prrafodelista"/>
+        <w:numPr>
+          <w:ilvl w:val="1"/>
+          <w:numId w:val="5"/>
+        </w:numPr>
+        <w:jc w:val="both"/>
+      </w:pPr>
+      <w:r>
+        <w:t xml:space="preserve">Colección </w:t>
+      </w:r>
+      <w:proofErr w:type="spellStart"/>
+      <w:r>
+        <w:rPr>
+          <w:i/>
+          <w:iCs/>
+        </w:rPr>
+        <w:t>airports</w:t>
+      </w:r>
+      <w:proofErr w:type="spellEnd"/>
+      <w:r>
+        <w:t xml:space="preserve">: </w:t>
+      </w:r>
+      <w:proofErr w:type="spellStart"/>
+      <w:r>
+        <w:rPr>
+          <w:i/>
+          <w:iCs/>
+        </w:rPr>
+        <w:t>Airport.Code</w:t>
+      </w:r>
+      <w:proofErr w:type="spellEnd"/>
+    </w:p>
+    <w:p>
+      <w:pPr>
+        <w:pStyle w:val="Prrafodelista"/>
+        <w:numPr>
+          <w:ilvl w:val="1"/>
+          <w:numId w:val="5"/>
+        </w:numPr>
+        <w:jc w:val="both"/>
+      </w:pPr>
+      <w:r>
+        <w:lastRenderedPageBreak/>
+        <w:t xml:space="preserve">Colección </w:t>
+      </w:r>
+      <w:proofErr w:type="spellStart"/>
+      <w:r>
+        <w:rPr>
+          <w:i/>
+          <w:iCs/>
+        </w:rPr>
+        <w:t>codigos_iata</w:t>
+      </w:r>
+      <w:proofErr w:type="spellEnd"/>
+      <w:r>
+        <w:t xml:space="preserve">: </w:t>
+      </w:r>
+      <w:proofErr w:type="spellStart"/>
+      <w:r>
+        <w:rPr>
+          <w:i/>
+          <w:iCs/>
+        </w:rPr>
+        <w:t>iata_code</w:t>
+      </w:r>
+      <w:proofErr w:type="spellEnd"/>
+    </w:p>
+    <w:p>
+      <w:pPr>
+        <w:jc w:val="both"/>
+      </w:pPr>
+      <w:r>
+        <w:t xml:space="preserve">Para juntar ambas colecciones mediante estos dos campos, emplearemos la operación </w:t>
+      </w:r>
+      <w:r>
+        <w:rPr>
+          <w:i/>
+          <w:iCs/>
+        </w:rPr>
+        <w:t>$</w:t>
+      </w:r>
+      <w:proofErr w:type="spellStart"/>
+      <w:r>
+        <w:rPr>
+          <w:i/>
+          <w:iCs/>
+        </w:rPr>
+        <w:t>lookup</w:t>
+      </w:r>
+      <w:proofErr w:type="spellEnd"/>
+      <w:r>
+        <w:t xml:space="preserve">, que actúa a modo de LEFT OUTER JOIN, la cual nos garantiza que los elementos de la colección en el lado izquierdo aparecerán, independientemente de que aparezcan o no en la colección derecha. Por ello, desde la colección </w:t>
+      </w:r>
+      <w:proofErr w:type="spellStart"/>
+      <w:r>
+        <w:rPr>
+          <w:i/>
+          <w:iCs/>
+        </w:rPr>
+        <w:t>airports</w:t>
+      </w:r>
+      <w:proofErr w:type="spellEnd"/>
+      <w:r>
+        <w:t xml:space="preserve"> unimos con la colección </w:t>
+      </w:r>
+      <w:proofErr w:type="spellStart"/>
+      <w:r>
+        <w:rPr>
+          <w:i/>
+          <w:iCs/>
+        </w:rPr>
+        <w:t>codigos_iata</w:t>
+      </w:r>
+      <w:proofErr w:type="spellEnd"/>
+      <w:r>
+        <w:t xml:space="preserve"> empleando tanto el campo local </w:t>
+      </w:r>
+      <w:proofErr w:type="spellStart"/>
+      <w:r>
+        <w:rPr>
+          <w:i/>
+          <w:iCs/>
+        </w:rPr>
+        <w:t>Airports.Code</w:t>
+      </w:r>
+      <w:proofErr w:type="spellEnd"/>
+      <w:r>
+        <w:t xml:space="preserve"> como el campo externo o foráneo </w:t>
+      </w:r>
+      <w:proofErr w:type="spellStart"/>
+      <w:r>
+        <w:rPr>
+          <w:i/>
+          <w:iCs/>
+        </w:rPr>
+        <w:t>iata_code</w:t>
+      </w:r>
+      <w:proofErr w:type="spellEnd"/>
+      <w:r>
+        <w:t xml:space="preserve">, almacenando la información de la segunda colección en un campo denominado </w:t>
+      </w:r>
+      <w:proofErr w:type="spellStart"/>
+      <w:r>
+        <w:rPr>
+          <w:i/>
+          <w:iCs/>
+        </w:rPr>
+        <w:t>location</w:t>
+      </w:r>
+      <w:proofErr w:type="spellEnd"/>
+      <w:r>
+        <w:t>:</w:t>
+      </w:r>
+    </w:p>
+    <w:p>
+      <w:pPr>
+        <w:ind w:left="0"/>
+        <w:jc w:val="center"/>
+      </w:pPr>
+      <w:r>
+        <w:t xml:space="preserve">var </w:t>
+      </w:r>
+      <w:proofErr w:type="spellStart"/>
+      <w:r>
+        <w:t>parametros</w:t>
+      </w:r>
+      <w:proofErr w:type="spellEnd"/>
+      <w:r>
+        <w:t xml:space="preserve"> = {</w:t>
+      </w:r>
+      <w:proofErr w:type="spellStart"/>
+      <w:r>
+        <w:t>from</w:t>
+      </w:r>
+      <w:proofErr w:type="spellEnd"/>
+      <w:r>
+        <w:t>: "</w:t>
+      </w:r>
+      <w:proofErr w:type="spellStart"/>
+      <w:r>
+        <w:t>codigos_iata</w:t>
+      </w:r>
+      <w:proofErr w:type="spellEnd"/>
+      <w:r>
+        <w:t xml:space="preserve">", </w:t>
+      </w:r>
+      <w:proofErr w:type="spellStart"/>
+      <w:r>
+        <w:t>localField</w:t>
+      </w:r>
+      <w:proofErr w:type="spellEnd"/>
+      <w:r>
+        <w:t>: "</w:t>
+      </w:r>
+      <w:proofErr w:type="spellStart"/>
+      <w:r>
+        <w:t>Airport.Code</w:t>
+      </w:r>
+      <w:proofErr w:type="spellEnd"/>
+      <w:r>
+        <w:t xml:space="preserve">", </w:t>
+      </w:r>
+      <w:proofErr w:type="spellStart"/>
+      <w:r>
+        <w:t>foreignField</w:t>
+      </w:r>
+      <w:proofErr w:type="spellEnd"/>
+      <w:r>
+        <w:t>: "</w:t>
+      </w:r>
+      <w:proofErr w:type="spellStart"/>
+      <w:r>
+        <w:t>iata_code</w:t>
+      </w:r>
+      <w:proofErr w:type="spellEnd"/>
+      <w:r>
+        <w:t>", as: "</w:t>
+      </w:r>
+      <w:proofErr w:type="spellStart"/>
+      <w:r>
+        <w:t>location</w:t>
+      </w:r>
+      <w:proofErr w:type="spellEnd"/>
+      <w:r>
+        <w:t>"}</w:t>
+      </w:r>
+    </w:p>
+    <w:p>
+      <w:pPr>
+        <w:ind w:left="0"/>
+        <w:jc w:val="center"/>
+      </w:pPr>
+      <w:r>
+        <w:t>var fase1 = {$</w:t>
+      </w:r>
+      <w:proofErr w:type="spellStart"/>
+      <w:r>
+        <w:t>lookup</w:t>
+      </w:r>
+      <w:proofErr w:type="spellEnd"/>
+      <w:r>
+        <w:t xml:space="preserve">: </w:t>
+      </w:r>
+      <w:proofErr w:type="spellStart"/>
+      <w:r>
+        <w:t>parametros</w:t>
+      </w:r>
+      <w:proofErr w:type="spellEnd"/>
+      <w:r>
+        <w:t>}</w:t>
+      </w:r>
+    </w:p>
+    <w:p>
+      <w:pPr>
+        <w:pStyle w:val="Prrafodelista"/>
+        <w:numPr>
+          <w:ilvl w:val="0"/>
+          <w:numId w:val="5"/>
+        </w:numPr>
+        <w:jc w:val="both"/>
+      </w:pPr>
+      <w:r>
+        <w:rPr>
+          <w:b/>
+          <w:bCs/>
+        </w:rPr>
+        <w:t>Fase 2</w:t>
+      </w:r>
+      <w:r>
+        <w:t xml:space="preserve"> (</w:t>
+      </w:r>
+      <w:r>
+        <w:rPr>
+          <w:i/>
+          <w:iCs/>
+        </w:rPr>
+        <w:t>$</w:t>
+      </w:r>
+      <w:proofErr w:type="spellStart"/>
+      <w:r>
+        <w:rPr>
+          <w:i/>
+          <w:iCs/>
+        </w:rPr>
+        <w:t>addFields</w:t>
+      </w:r>
+      <w:proofErr w:type="spellEnd"/>
+      <w:r>
+        <w:t>)</w:t>
+      </w:r>
+      <w:r>
+        <w:t xml:space="preserve">: dado que de la colección </w:t>
+      </w:r>
+      <w:proofErr w:type="spellStart"/>
+      <w:r>
+        <w:rPr>
+          <w:i/>
+          <w:iCs/>
+        </w:rPr>
+        <w:t>iata_code</w:t>
+      </w:r>
+      <w:proofErr w:type="spellEnd"/>
+      <w:r>
+        <w:t xml:space="preserve"> sólo nos interesa el campo </w:t>
+      </w:r>
+      <w:r>
+        <w:rPr>
+          <w:i/>
+          <w:iCs/>
+        </w:rPr>
+        <w:t>Position</w:t>
+      </w:r>
+      <w:r>
+        <w:t xml:space="preserve">, por medio de la operación </w:t>
+      </w:r>
+      <w:r>
+        <w:rPr>
+          <w:i/>
+          <w:iCs/>
+        </w:rPr>
+        <w:t>$</w:t>
+      </w:r>
+      <w:proofErr w:type="spellStart"/>
+      <w:r>
+        <w:rPr>
+          <w:i/>
+          <w:iCs/>
+        </w:rPr>
+        <w:t>addFields</w:t>
+      </w:r>
+      <w:proofErr w:type="spellEnd"/>
+      <w:r>
+        <w:t xml:space="preserve"> añadimos un nuevo campo, denominado </w:t>
+      </w:r>
+      <w:r>
+        <w:rPr>
+          <w:i/>
+          <w:iCs/>
+        </w:rPr>
+        <w:t>Position</w:t>
+      </w:r>
+      <w:r>
+        <w:t xml:space="preserve">, el cual contiene el campo con las </w:t>
+      </w:r>
+      <w:proofErr w:type="gramStart"/>
+      <w:r>
+        <w:t>coordenadas :</w:t>
+      </w:r>
+      <w:proofErr w:type="gramEnd"/>
+    </w:p>
+    <w:p>
+      <w:pPr>
+        <w:pStyle w:val="Prrafodelista"/>
+        <w:jc w:val="center"/>
+      </w:pPr>
+      <w:r>
+        <w:t>var fase2 = {$</w:t>
+      </w:r>
+      <w:proofErr w:type="spellStart"/>
+      <w:r>
+        <w:t>addFields</w:t>
+      </w:r>
+      <w:proofErr w:type="spellEnd"/>
+      <w:r>
+        <w:t>: {"Position": "$</w:t>
+      </w:r>
+      <w:proofErr w:type="spellStart"/>
+      <w:proofErr w:type="gramStart"/>
+      <w:r>
+        <w:t>location.Position</w:t>
+      </w:r>
+      <w:proofErr w:type="spellEnd"/>
+      <w:proofErr w:type="gramEnd"/>
+      <w:r>
+        <w:t>"}}</w:t>
+      </w:r>
+    </w:p>
+    <w:p>
+      <w:pPr>
+        <w:pStyle w:val="Prrafodelista"/>
+        <w:numPr>
+          <w:ilvl w:val="0"/>
+          <w:numId w:val="5"/>
+        </w:numPr>
+        <w:jc w:val="both"/>
+      </w:pPr>
+      <w:r>
+        <w:rPr>
+          <w:b/>
+          <w:bCs/>
+        </w:rPr>
+        <w:t>Fase 3</w:t>
+      </w:r>
+      <w:r>
+        <w:t xml:space="preserve"> (</w:t>
+      </w:r>
+      <w:r>
+        <w:rPr>
+          <w:i/>
+          <w:iCs/>
+        </w:rPr>
+        <w:t>$set</w:t>
+      </w:r>
+      <w:r>
+        <w:t xml:space="preserve">): sin embargo, el campo </w:t>
+      </w:r>
+      <w:r>
+        <w:rPr>
+          <w:i/>
+          <w:iCs/>
+        </w:rPr>
+        <w:t>Position</w:t>
+      </w:r>
+      <w:r>
+        <w:t xml:space="preserve"> contiene un Array en lugar de un objeto JSON directamente, tal y como se muestra en la siguiente captura:</w:t>
+      </w:r>
+    </w:p>
+    <w:p>
+      <w:pPr>
+        <w:pStyle w:val="Prrafodelista"/>
+        <w:jc w:val="both"/>
+      </w:pPr>
+    </w:p>
+    <w:p>
+      <w:pPr>
+        <w:pStyle w:val="Prrafodelista"/>
+        <w:keepNext/>
+        <w:jc w:val="center"/>
+      </w:pPr>
+      <w:r>
+        <w:rPr>
+          <w:noProof/>
+        </w:rPr>
+        <w:drawing>
+          <wp:inline distT="0" distB="0" distL="0" distR="0">
+            <wp:extent cx="2208981" cy="1237791"/>
+            <wp:effectExtent l="0" t="0" r="1270" b="0"/>
+            <wp:docPr id="33" name="Imagen 33" descr="Imagen que contiene Diagrama&#10;&#10;Descripción generada automáticamente"/>
+            <wp:cNvGraphicFramePr>
+              <a:graphicFrameLocks xmlns:a="http://schemas.openxmlformats.org/drawingml/2006/main" noChangeAspect="1"/>
+            </wp:cNvGraphicFramePr>
+            <a:graphic xmlns:a="http://schemas.openxmlformats.org/drawingml/2006/main">
+              <a:graphicData uri="http://schemas.openxmlformats.org/drawingml/2006/picture">
+                <pic:pic xmlns:pic="http://schemas.openxmlformats.org/drawingml/2006/picture">
+                  <pic:nvPicPr>
+                    <pic:cNvPr id="33" name="Imagen 33" descr="Imagen que contiene Diagrama&#10;&#10;Descripción generada automáticamente"/>
+                    <pic:cNvPicPr/>
+                  </pic:nvPicPr>
+                  <pic:blipFill>
+                    <a:blip r:embed="rId37">
+                      <a:extLst>
+                        <a:ext uri="{28A0092B-C50C-407E-A947-70E740481C1C}">
+                          <a14:useLocalDpi xmlns:a14="http://schemas.microsoft.com/office/drawing/2010/main" val="0"/>
+                        </a:ext>
+                      </a:extLst>
+                    </a:blip>
+                    <a:stretch>
+                      <a:fillRect/>
+                    </a:stretch>
+                  </pic:blipFill>
+                  <pic:spPr>
+                    <a:xfrm>
+                      <a:off x="0" y="0"/>
+                      <a:ext cx="2217424" cy="1242522"/>
+                    </a:xfrm>
+                    <a:prstGeom prst="rect">
+                      <a:avLst/>
+                    </a:prstGeom>
+                  </pic:spPr>
+                </pic:pic>
+              </a:graphicData>
+            </a:graphic>
+          </wp:inline>
+        </w:drawing>
+      </w:r>
+    </w:p>
+    <w:p>
+      <w:pPr>
+        <w:pStyle w:val="Descripcin"/>
+        <w:jc w:val="center"/>
+        <w:rPr>
+          <w:i w:val="0"/>
+          <w:iCs w:val="0"/>
+        </w:rPr>
+      </w:pPr>
+      <w:r>
+        <w:rPr>
+          <w:b/>
+          <w:bCs/>
+          <w:i w:val="0"/>
+          <w:iCs w:val="0"/>
+        </w:rPr>
+        <w:t xml:space="preserve">Ilustración </w:t>
+      </w:r>
+      <w:r>
+        <w:rPr>
+          <w:b/>
+          <w:bCs/>
+          <w:i w:val="0"/>
+          <w:iCs w:val="0"/>
+        </w:rPr>
+        <w:fldChar w:fldCharType="begin"/>
+      </w:r>
+      <w:r>
+        <w:rPr>
+          <w:b/>
+          <w:bCs/>
+          <w:i w:val="0"/>
+          <w:iCs w:val="0"/>
+        </w:rPr>
+        <w:instrText xml:space="preserve"> SEQ Ilustración \* ARABIC </w:instrText>
+      </w:r>
+      <w:r>
+        <w:rPr>
+          <w:b/>
+          <w:bCs/>
+          <w:i w:val="0"/>
+          <w:iCs w:val="0"/>
+        </w:rPr>
+        <w:fldChar w:fldCharType="separate"/>
+      </w:r>
+      <w:r>
+        <w:rPr>
+          <w:b/>
+          <w:bCs/>
+          <w:i w:val="0"/>
+          <w:iCs w:val="0"/>
+          <w:noProof/>
+        </w:rPr>
+        <w:t>32</w:t>
+      </w:r>
+      <w:r>
+        <w:rPr>
+          <w:b/>
+          <w:bCs/>
+          <w:i w:val="0"/>
+          <w:iCs w:val="0"/>
+        </w:rPr>
+        <w:fldChar w:fldCharType="end"/>
+      </w:r>
+      <w:r>
+        <w:rPr>
+          <w:i w:val="0"/>
+          <w:iCs w:val="0"/>
+        </w:rPr>
+        <w:t xml:space="preserve">. Campo </w:t>
+      </w:r>
+      <w:r>
+        <w:t>Position</w:t>
+      </w:r>
+      <w:r>
+        <w:rPr>
+          <w:i w:val="0"/>
+          <w:iCs w:val="0"/>
+        </w:rPr>
+        <w:t xml:space="preserve"> en formato Array</w:t>
+      </w:r>
+    </w:p>
+    <w:p>
+      <w:pPr>
+        <w:rPr>
+          <w:szCs w:val="21"/>
+        </w:rPr>
+      </w:pPr>
+      <w:r>
+        <w:rPr>
+          <w:szCs w:val="21"/>
+        </w:rPr>
+        <w:t xml:space="preserve">Para evitar esto último, mediante la operación </w:t>
+      </w:r>
+      <w:r>
+        <w:rPr>
+          <w:i/>
+          <w:iCs/>
+          <w:szCs w:val="21"/>
+        </w:rPr>
+        <w:t>$arrayElemAt</w:t>
+      </w:r>
+      <w:r>
+        <w:rPr>
+          <w:szCs w:val="21"/>
+        </w:rPr>
+        <w:t xml:space="preserve"> extraemos el objeto JSON contenido, modificando el campo </w:t>
+      </w:r>
+      <w:r>
+        <w:rPr>
+          <w:i/>
+          <w:iCs/>
+          <w:szCs w:val="21"/>
+        </w:rPr>
+        <w:t>Position</w:t>
+      </w:r>
+      <w:r>
+        <w:rPr>
+          <w:szCs w:val="21"/>
+        </w:rPr>
+        <w:t xml:space="preserve"> mediante la operación </w:t>
+      </w:r>
+      <w:r>
+        <w:rPr>
+          <w:i/>
+          <w:iCs/>
+          <w:szCs w:val="21"/>
+        </w:rPr>
+        <w:t>$set</w:t>
+      </w:r>
+      <w:r>
+        <w:rPr>
+          <w:szCs w:val="21"/>
+        </w:rPr>
+        <w:t>:</w:t>
+      </w:r>
+    </w:p>
+    <w:p>
+      <w:pPr>
+        <w:jc w:val="center"/>
+        <w:rPr>
+          <w:szCs w:val="21"/>
+        </w:rPr>
+      </w:pPr>
+      <w:r>
+        <w:rPr>
+          <w:szCs w:val="21"/>
+        </w:rPr>
+        <w:t xml:space="preserve">var </w:t>
+      </w:r>
+      <w:proofErr w:type="spellStart"/>
+      <w:r>
+        <w:rPr>
+          <w:szCs w:val="21"/>
+        </w:rPr>
+        <w:t>posicion</w:t>
+      </w:r>
+      <w:proofErr w:type="spellEnd"/>
+      <w:r>
+        <w:rPr>
+          <w:szCs w:val="21"/>
+        </w:rPr>
+        <w:t xml:space="preserve"> = {$arrayElemAt: ["$Position", 0]}</w:t>
+      </w:r>
+    </w:p>
+    <w:p>
+      <w:pPr>
+        <w:jc w:val="center"/>
+        <w:rPr>
+          <w:szCs w:val="21"/>
+        </w:rPr>
+      </w:pPr>
+      <w:r>
+        <w:rPr>
+          <w:szCs w:val="21"/>
+        </w:rPr>
+        <w:t xml:space="preserve">var fase3 = {$set: {"Position": </w:t>
+      </w:r>
+      <w:proofErr w:type="spellStart"/>
+      <w:r>
+        <w:rPr>
+          <w:szCs w:val="21"/>
+        </w:rPr>
+        <w:t>posicion</w:t>
+      </w:r>
+      <w:proofErr w:type="spellEnd"/>
+      <w:r>
+        <w:rPr>
+          <w:szCs w:val="21"/>
+        </w:rPr>
+        <w:t>}}</w:t>
+      </w:r>
+    </w:p>
+    <w:p>
+      <w:pPr>
+        <w:pStyle w:val="Prrafodelista"/>
+        <w:numPr>
+          <w:ilvl w:val="0"/>
+          <w:numId w:val="5"/>
+        </w:numPr>
+        <w:jc w:val="both"/>
+        <w:rPr>
+          <w:szCs w:val="21"/>
+        </w:rPr>
+      </w:pPr>
+      <w:r>
+        <w:rPr>
+          <w:b/>
+          <w:bCs/>
+          <w:szCs w:val="21"/>
+        </w:rPr>
+        <w:t>Fase 4</w:t>
+      </w:r>
+      <w:r>
+        <w:rPr>
+          <w:szCs w:val="21"/>
+        </w:rPr>
+        <w:t xml:space="preserve"> (</w:t>
+      </w:r>
+      <w:r>
+        <w:rPr>
+          <w:i/>
+          <w:iCs/>
+          <w:szCs w:val="21"/>
+        </w:rPr>
+        <w:t>$project</w:t>
+      </w:r>
+      <w:r>
+        <w:rPr>
+          <w:szCs w:val="21"/>
+        </w:rPr>
+        <w:t xml:space="preserve">): dado que ya tenemos la posición del aeropuerto en un campo aparte, dejamos sin mostrar el campo </w:t>
+      </w:r>
+      <w:proofErr w:type="spellStart"/>
+      <w:r>
+        <w:rPr>
+          <w:i/>
+          <w:iCs/>
+          <w:szCs w:val="21"/>
+        </w:rPr>
+        <w:t>location</w:t>
+      </w:r>
+      <w:proofErr w:type="spellEnd"/>
+      <w:r>
+        <w:rPr>
+          <w:szCs w:val="21"/>
+        </w:rPr>
+        <w:t xml:space="preserve"> inicialmente utilizado en la fase 1:</w:t>
+      </w:r>
+    </w:p>
+    <w:p>
+      <w:pPr>
+        <w:pStyle w:val="Prrafodelista"/>
+        <w:jc w:val="both"/>
+        <w:rPr>
+          <w:szCs w:val="21"/>
+        </w:rPr>
+      </w:pPr>
+    </w:p>
+    <w:p>
+      <w:pPr>
+        <w:pStyle w:val="Prrafodelista"/>
+        <w:jc w:val="center"/>
+        <w:rPr>
+          <w:szCs w:val="21"/>
+        </w:rPr>
+      </w:pPr>
+      <w:r>
+        <w:rPr>
+          <w:szCs w:val="21"/>
+        </w:rPr>
+        <w:t xml:space="preserve">var fase4 = </w:t>
+      </w:r>
+      <w:proofErr w:type="gramStart"/>
+      <w:r>
+        <w:rPr>
+          <w:szCs w:val="21"/>
+        </w:rPr>
+        <w:t>{ $</w:t>
+      </w:r>
+      <w:proofErr w:type="gramEnd"/>
+      <w:r>
+        <w:rPr>
+          <w:szCs w:val="21"/>
+        </w:rPr>
+        <w:t xml:space="preserve">project: { </w:t>
+      </w:r>
+      <w:proofErr w:type="spellStart"/>
+      <w:r>
+        <w:rPr>
+          <w:szCs w:val="21"/>
+        </w:rPr>
+        <w:t>location</w:t>
+      </w:r>
+      <w:proofErr w:type="spellEnd"/>
+      <w:r>
+        <w:rPr>
+          <w:szCs w:val="21"/>
+        </w:rPr>
+        <w:t>: 0} }</w:t>
+      </w:r>
+    </w:p>
+    <w:p>
+      <w:pPr>
+        <w:pStyle w:val="Prrafodelista"/>
+        <w:numPr>
+          <w:ilvl w:val="0"/>
+          <w:numId w:val="5"/>
+        </w:numPr>
+        <w:jc w:val="both"/>
+        <w:rPr>
+          <w:szCs w:val="21"/>
+        </w:rPr>
+      </w:pPr>
+      <w:r>
+        <w:rPr>
+          <w:b/>
+          <w:bCs/>
+          <w:szCs w:val="21"/>
+        </w:rPr>
+        <w:t>Fase 5</w:t>
+      </w:r>
+      <w:r>
+        <w:rPr>
+          <w:szCs w:val="21"/>
+        </w:rPr>
+        <w:t xml:space="preserve"> (</w:t>
+      </w:r>
+      <w:r>
+        <w:rPr>
+          <w:i/>
+          <w:iCs/>
+          <w:szCs w:val="21"/>
+        </w:rPr>
+        <w:t>$</w:t>
+      </w:r>
+      <w:proofErr w:type="spellStart"/>
+      <w:r>
+        <w:rPr>
+          <w:i/>
+          <w:iCs/>
+          <w:szCs w:val="21"/>
+        </w:rPr>
+        <w:t>out</w:t>
+      </w:r>
+      <w:proofErr w:type="spellEnd"/>
+      <w:r>
+        <w:rPr>
+          <w:szCs w:val="21"/>
+        </w:rPr>
+        <w:t xml:space="preserve">): finalmente, con la colección ya modificada sobrescribimos la colección original por medio de la operación </w:t>
+      </w:r>
+      <w:r>
+        <w:rPr>
+          <w:i/>
+          <w:iCs/>
+          <w:szCs w:val="21"/>
+        </w:rPr>
+        <w:t>$</w:t>
+      </w:r>
+      <w:proofErr w:type="spellStart"/>
+      <w:r>
+        <w:rPr>
+          <w:i/>
+          <w:iCs/>
+          <w:szCs w:val="21"/>
+        </w:rPr>
+        <w:t>out</w:t>
+      </w:r>
+      <w:proofErr w:type="spellEnd"/>
+      <w:r>
+        <w:rPr>
+          <w:szCs w:val="21"/>
+        </w:rPr>
+        <w:t>:</w:t>
+      </w:r>
+    </w:p>
+    <w:p>
+      <w:pPr>
+        <w:pStyle w:val="Prrafodelista"/>
+        <w:jc w:val="both"/>
+        <w:rPr>
+          <w:szCs w:val="21"/>
+        </w:rPr>
+      </w:pPr>
+    </w:p>
+    <w:p>
+      <w:pPr>
+        <w:pStyle w:val="Prrafodelista"/>
+        <w:jc w:val="center"/>
+        <w:rPr>
+          <w:szCs w:val="21"/>
+        </w:rPr>
+      </w:pPr>
+      <w:r>
+        <w:rPr>
+          <w:szCs w:val="21"/>
+        </w:rPr>
+        <w:t>var fase5 = {$</w:t>
+      </w:r>
+      <w:proofErr w:type="spellStart"/>
+      <w:r>
+        <w:rPr>
+          <w:szCs w:val="21"/>
+        </w:rPr>
+        <w:t>out</w:t>
+      </w:r>
+      <w:proofErr w:type="spellEnd"/>
+      <w:r>
+        <w:rPr>
+          <w:szCs w:val="21"/>
+        </w:rPr>
+        <w:t>: "</w:t>
+      </w:r>
+      <w:proofErr w:type="spellStart"/>
+      <w:r>
+        <w:rPr>
+          <w:szCs w:val="21"/>
+        </w:rPr>
+        <w:t>airports</w:t>
+      </w:r>
+      <w:proofErr w:type="spellEnd"/>
+      <w:r>
+        <w:rPr>
+          <w:szCs w:val="21"/>
+        </w:rPr>
+        <w:t>"}</w:t>
+      </w:r>
+    </w:p>
+    <w:p>
+      <w:pPr>
+        <w:pStyle w:val="Prrafodelista"/>
+        <w:jc w:val="center"/>
+        <w:rPr>
+          <w:szCs w:val="21"/>
+        </w:rPr>
+      </w:pPr>
+      <w:proofErr w:type="gramStart"/>
+      <w:r>
+        <w:rPr>
+          <w:szCs w:val="21"/>
+        </w:rPr>
+        <w:t>db.airports</w:t>
+      </w:r>
+      <w:proofErr w:type="gramEnd"/>
+      <w:r>
+        <w:rPr>
+          <w:szCs w:val="21"/>
+        </w:rPr>
+        <w:t>.aggregate([fase1, fase2, fase3, fase4, fase5])</w:t>
+      </w:r>
+    </w:p>
+    <w:p>
+      <w:pPr>
+        <w:pStyle w:val="Prrafodelista"/>
+        <w:jc w:val="center"/>
+        <w:rPr>
+          <w:szCs w:val="21"/>
+        </w:rPr>
+      </w:pPr>
+    </w:p>
+    <w:p>
+      <w:pPr>
+        <w:pStyle w:val="Prrafodelista"/>
+        <w:ind w:left="0"/>
+        <w:jc w:val="both"/>
+        <w:rPr>
+          <w:szCs w:val="21"/>
+        </w:rPr>
+      </w:pPr>
+    </w:p>
+    <w:p>
+      <w:pPr>
+        <w:pStyle w:val="Prrafodelista"/>
+        <w:ind w:left="0"/>
+        <w:jc w:val="both"/>
+        <w:rPr>
+          <w:szCs w:val="21"/>
+        </w:rPr>
+      </w:pPr>
+    </w:p>
+    <w:p>
+      <w:pPr>
+        <w:pStyle w:val="Prrafodelista"/>
+        <w:ind w:left="0"/>
+        <w:jc w:val="both"/>
+        <w:rPr>
+          <w:szCs w:val="21"/>
+        </w:rPr>
+      </w:pPr>
+      <w:r>
+        <w:rPr>
+          <w:szCs w:val="21"/>
+        </w:rPr>
+        <w:lastRenderedPageBreak/>
+        <w:t xml:space="preserve">Una vez insertado, mediante </w:t>
+      </w:r>
+      <w:proofErr w:type="spellStart"/>
+      <w:r>
+        <w:rPr>
+          <w:i/>
+          <w:iCs/>
+          <w:szCs w:val="21"/>
+        </w:rPr>
+        <w:t>finds</w:t>
+      </w:r>
+      <w:proofErr w:type="spellEnd"/>
+      <w:r>
+        <w:rPr>
+          <w:szCs w:val="21"/>
+        </w:rPr>
+        <w:t xml:space="preserve"> comprobemos que todos los campos existen y, adicionalmente, no estén a null:</w:t>
+      </w:r>
+    </w:p>
+    <w:p>
+      <w:pPr>
+        <w:pStyle w:val="Prrafodelista"/>
+        <w:ind w:left="0"/>
+        <w:jc w:val="center"/>
+        <w:rPr>
+          <w:szCs w:val="21"/>
+        </w:rPr>
+      </w:pPr>
+      <w:proofErr w:type="spellStart"/>
+      <w:proofErr w:type="gramStart"/>
+      <w:r>
+        <w:rPr>
+          <w:szCs w:val="21"/>
+        </w:rPr>
+        <w:t>db.airports</w:t>
+      </w:r>
+      <w:proofErr w:type="gramEnd"/>
+      <w:r>
+        <w:rPr>
+          <w:szCs w:val="21"/>
+        </w:rPr>
+        <w:t>.find</w:t>
+      </w:r>
+      <w:proofErr w:type="spellEnd"/>
+      <w:r>
+        <w:rPr>
+          <w:szCs w:val="21"/>
+        </w:rPr>
+        <w:t>({"Position":{ $</w:t>
+      </w:r>
+      <w:proofErr w:type="spellStart"/>
+      <w:r>
+        <w:rPr>
+          <w:szCs w:val="21"/>
+        </w:rPr>
+        <w:t>eq</w:t>
+      </w:r>
+      <w:proofErr w:type="spellEnd"/>
+      <w:r>
+        <w:rPr>
+          <w:szCs w:val="21"/>
+        </w:rPr>
+        <w:t>: null}}, {"Position": 1}).</w:t>
+      </w:r>
+      <w:proofErr w:type="spellStart"/>
+      <w:r>
+        <w:rPr>
+          <w:szCs w:val="21"/>
+        </w:rPr>
+        <w:t>count</w:t>
+      </w:r>
+      <w:proofErr w:type="spellEnd"/>
+      <w:r>
+        <w:rPr>
+          <w:szCs w:val="21"/>
+        </w:rPr>
+        <w:t>()</w:t>
+      </w:r>
+    </w:p>
+    <w:p>
+      <w:pPr>
+        <w:pStyle w:val="Prrafodelista"/>
+        <w:ind w:left="0"/>
+        <w:jc w:val="both"/>
+        <w:rPr>
+          <w:i/>
+          <w:iCs/>
+          <w:szCs w:val="21"/>
+        </w:rPr>
+      </w:pPr>
+      <w:r>
+        <w:rPr>
+          <w:i/>
+          <w:iCs/>
+          <w:szCs w:val="21"/>
+        </w:rPr>
+        <w:t>&gt;&gt;&gt; 0</w:t>
+      </w:r>
+    </w:p>
+    <w:p>
+      <w:pPr>
+        <w:pStyle w:val="Prrafodelista"/>
+        <w:ind w:left="0"/>
+        <w:jc w:val="center"/>
+        <w:rPr>
+          <w:szCs w:val="21"/>
+        </w:rPr>
+      </w:pPr>
+      <w:proofErr w:type="spellStart"/>
+      <w:proofErr w:type="gramStart"/>
+      <w:r>
+        <w:rPr>
+          <w:szCs w:val="21"/>
+        </w:rPr>
+        <w:t>db.airports</w:t>
+      </w:r>
+      <w:proofErr w:type="gramEnd"/>
+      <w:r>
+        <w:rPr>
+          <w:szCs w:val="21"/>
+        </w:rPr>
+        <w:t>.find</w:t>
+      </w:r>
+      <w:proofErr w:type="spellEnd"/>
+      <w:r>
+        <w:rPr>
+          <w:szCs w:val="21"/>
+        </w:rPr>
+        <w:t>({"Position":{ $</w:t>
+      </w:r>
+      <w:proofErr w:type="spellStart"/>
+      <w:r>
+        <w:rPr>
+          <w:szCs w:val="21"/>
+        </w:rPr>
+        <w:t>eq</w:t>
+      </w:r>
+      <w:proofErr w:type="spellEnd"/>
+      <w:r>
+        <w:rPr>
+          <w:szCs w:val="21"/>
+        </w:rPr>
+        <w:t>: null}}, {"Position": 1}).</w:t>
+      </w:r>
+      <w:proofErr w:type="spellStart"/>
+      <w:r>
+        <w:rPr>
+          <w:szCs w:val="21"/>
+        </w:rPr>
+        <w:t>count</w:t>
+      </w:r>
+      <w:proofErr w:type="spellEnd"/>
+      <w:r>
+        <w:rPr>
+          <w:szCs w:val="21"/>
+        </w:rPr>
+        <w:t>()</w:t>
+      </w:r>
+    </w:p>
+    <w:p>
+      <w:pPr>
+        <w:pStyle w:val="Prrafodelista"/>
+        <w:ind w:left="0"/>
+        <w:jc w:val="both"/>
+        <w:rPr>
+          <w:i/>
+          <w:iCs/>
+          <w:szCs w:val="21"/>
+        </w:rPr>
+      </w:pPr>
+      <w:r>
+        <w:rPr>
+          <w:i/>
+          <w:iCs/>
+          <w:szCs w:val="21"/>
+        </w:rPr>
+        <w:t>&gt;&gt;&gt; 0</w:t>
+      </w:r>
+    </w:p>
+    <w:p>
+      <w:pPr>
+        <w:pStyle w:val="Prrafodelista"/>
+        <w:ind w:left="0"/>
+        <w:jc w:val="both"/>
+        <w:rPr>
+          <w:i/>
+          <w:iCs/>
+          <w:szCs w:val="21"/>
+        </w:rPr>
+      </w:pPr>
+    </w:p>
+    <w:p>
+      <w:pPr>
+        <w:pStyle w:val="Prrafodelista"/>
+        <w:keepNext/>
+        <w:jc w:val="center"/>
+      </w:pPr>
+      <w:r>
+        <w:rPr>
+          <w:noProof/>
+          <w:szCs w:val="21"/>
+        </w:rPr>
+        <w:drawing>
+          <wp:inline distT="0" distB="0" distL="0" distR="0">
+            <wp:extent cx="2603500" cy="4953000"/>
+            <wp:effectExtent l="0" t="0" r="0" b="0"/>
+            <wp:docPr id="34" name="Imagen 34" descr="Texto&#10;&#10;Descripción generada automáticamente"/>
+            <wp:cNvGraphicFramePr>
+              <a:graphicFrameLocks xmlns:a="http://schemas.openxmlformats.org/drawingml/2006/main" noChangeAspect="1"/>
+            </wp:cNvGraphicFramePr>
+            <a:graphic xmlns:a="http://schemas.openxmlformats.org/drawingml/2006/main">
+              <a:graphicData uri="http://schemas.openxmlformats.org/drawingml/2006/picture">
+                <pic:pic xmlns:pic="http://schemas.openxmlformats.org/drawingml/2006/picture">
+                  <pic:nvPicPr>
+                    <pic:cNvPr id="34" name="Imagen 34" descr="Texto&#10;&#10;Descripción generada automáticamente"/>
+                    <pic:cNvPicPr/>
+                  </pic:nvPicPr>
+                  <pic:blipFill>
+                    <a:blip r:embed="rId38">
+                      <a:extLst>
+                        <a:ext uri="{28A0092B-C50C-407E-A947-70E740481C1C}">
+                          <a14:useLocalDpi xmlns:a14="http://schemas.microsoft.com/office/drawing/2010/main" val="0"/>
+                        </a:ext>
+                      </a:extLst>
+                    </a:blip>
+                    <a:stretch>
+                      <a:fillRect/>
+                    </a:stretch>
+                  </pic:blipFill>
+                  <pic:spPr>
+                    <a:xfrm>
+                      <a:off x="0" y="0"/>
+                      <a:ext cx="2603500" cy="4953000"/>
+                    </a:xfrm>
+                    <a:prstGeom prst="rect">
+                      <a:avLst/>
+                    </a:prstGeom>
+                  </pic:spPr>
+                </pic:pic>
+              </a:graphicData>
+            </a:graphic>
+          </wp:inline>
+        </w:drawing>
+      </w:r>
+    </w:p>
+    <w:p>
+      <w:pPr>
+        <w:pStyle w:val="Descripcin"/>
+        <w:ind w:left="0"/>
+        <w:jc w:val="center"/>
+        <w:rPr>
+          <w:i w:val="0"/>
+          <w:iCs w:val="0"/>
+        </w:rPr>
+      </w:pPr>
+      <w:r>
+        <w:rPr>
+          <w:b/>
+          <w:bCs/>
+          <w:i w:val="0"/>
+          <w:iCs w:val="0"/>
+        </w:rPr>
+        <w:t xml:space="preserve">Ilustración </w:t>
+      </w:r>
+      <w:r>
+        <w:rPr>
+          <w:b/>
+          <w:bCs/>
+          <w:i w:val="0"/>
+          <w:iCs w:val="0"/>
+        </w:rPr>
+        <w:fldChar w:fldCharType="begin"/>
+      </w:r>
+      <w:r>
+        <w:rPr>
+          <w:b/>
+          <w:bCs/>
+          <w:i w:val="0"/>
+          <w:iCs w:val="0"/>
+        </w:rPr>
+        <w:instrText xml:space="preserve"> SEQ Ilustración \* ARABIC </w:instrText>
+      </w:r>
+      <w:r>
+        <w:rPr>
+          <w:b/>
+          <w:bCs/>
+          <w:i w:val="0"/>
+          <w:iCs w:val="0"/>
+        </w:rPr>
+        <w:fldChar w:fldCharType="separate"/>
+      </w:r>
+      <w:r>
+        <w:rPr>
+          <w:b/>
+          <w:bCs/>
+          <w:i w:val="0"/>
+          <w:iCs w:val="0"/>
+          <w:noProof/>
+        </w:rPr>
+        <w:t>33</w:t>
+      </w:r>
+      <w:r>
+        <w:rPr>
+          <w:b/>
+          <w:bCs/>
+          <w:i w:val="0"/>
+          <w:iCs w:val="0"/>
+        </w:rPr>
+        <w:fldChar w:fldCharType="end"/>
+      </w:r>
+      <w:r>
+        <w:rPr>
+          <w:i w:val="0"/>
+          <w:iCs w:val="0"/>
+        </w:rPr>
+        <w:t xml:space="preserve">. Colección </w:t>
+      </w:r>
+      <w:proofErr w:type="spellStart"/>
+      <w:r>
+        <w:t>airports</w:t>
+      </w:r>
+      <w:proofErr w:type="spellEnd"/>
+      <w:r>
+        <w:rPr>
+          <w:i w:val="0"/>
+          <w:iCs w:val="0"/>
+        </w:rPr>
+        <w:t xml:space="preserve"> con el nuevo campo Position</w:t>
+      </w:r>
+    </w:p>
+    <w:p>
+      <w:pPr>
+        <w:ind w:left="0"/>
+        <w:jc w:val="both"/>
+      </w:pPr>
+      <w:r>
+        <w:t xml:space="preserve">Por último, para poder trabajar con las coordenadas es necesario crearse un índice de tipo </w:t>
+      </w:r>
+      <w:r>
+        <w:rPr>
+          <w:i/>
+          <w:iCs/>
+        </w:rPr>
+        <w:t>2dsphere</w:t>
+      </w:r>
+      <w:r>
+        <w:t xml:space="preserve"> con el que poder referenciar al campo </w:t>
+      </w:r>
+      <w:r>
+        <w:rPr>
+          <w:i/>
+          <w:iCs/>
+        </w:rPr>
+        <w:t>Position</w:t>
+      </w:r>
+      <w:r>
+        <w:t xml:space="preserve"> cada vez que se realicen agregaciones con valores de latitud y longitud:</w:t>
+      </w:r>
+    </w:p>
+    <w:p>
+      <w:pPr>
+        <w:ind w:left="0"/>
+        <w:jc w:val="center"/>
+      </w:pPr>
+      <w:proofErr w:type="spellStart"/>
+      <w:proofErr w:type="gramStart"/>
+      <w:r>
+        <w:t>db.airports</w:t>
+      </w:r>
+      <w:proofErr w:type="gramEnd"/>
+      <w:r>
+        <w:t>.getIndexes</w:t>
+      </w:r>
+      <w:proofErr w:type="spellEnd"/>
+      <w:r>
+        <w:t>()</w:t>
+      </w:r>
+    </w:p>
+    <w:p>
+      <w:pPr>
+        <w:ind w:left="0"/>
+        <w:jc w:val="center"/>
+      </w:pPr>
+      <w:proofErr w:type="spellStart"/>
+      <w:proofErr w:type="gramStart"/>
+      <w:r>
+        <w:t>db.airports</w:t>
+      </w:r>
+      <w:proofErr w:type="gramEnd"/>
+      <w:r>
+        <w:t>.createIndex</w:t>
+      </w:r>
+      <w:proofErr w:type="spellEnd"/>
+      <w:r>
+        <w:t>( { Position : "2dsphere" } )</w:t>
+      </w:r>
+    </w:p>
+    <w:p>
+      <w:pPr>
+        <w:keepNext/>
+        <w:ind w:left="0"/>
+        <w:jc w:val="center"/>
+      </w:pPr>
+      <w:r>
+        <w:rPr>
+          <w:noProof/>
+        </w:rPr>
+        <w:drawing>
+          <wp:inline distT="0" distB="0" distL="0" distR="0">
+            <wp:extent cx="6201399" cy="708454"/>
+            <wp:effectExtent l="0" t="0" r="0" b="3175"/>
+            <wp:docPr id="35" name="Imagen 35"/>
+            <wp:cNvGraphicFramePr>
+              <a:graphicFrameLocks xmlns:a="http://schemas.openxmlformats.org/drawingml/2006/main" noChangeAspect="1"/>
+            </wp:cNvGraphicFramePr>
+            <a:graphic xmlns:a="http://schemas.openxmlformats.org/drawingml/2006/main">
+              <a:graphicData uri="http://schemas.openxmlformats.org/drawingml/2006/picture">
+                <pic:pic xmlns:pic="http://schemas.openxmlformats.org/drawingml/2006/picture">
+                  <pic:nvPicPr>
+                    <pic:cNvPr id="35" name="Imagen 35"/>
+                    <pic:cNvPicPr/>
+                  </pic:nvPicPr>
+                  <pic:blipFill>
+                    <a:blip r:embed="rId39" cstate="print">
+                      <a:extLst>
+                        <a:ext uri="{28A0092B-C50C-407E-A947-70E740481C1C}">
+                          <a14:useLocalDpi xmlns:a14="http://schemas.microsoft.com/office/drawing/2010/main" val="0"/>
+                        </a:ext>
+                      </a:extLst>
+                    </a:blip>
+                    <a:stretch>
+                      <a:fillRect/>
+                    </a:stretch>
+                  </pic:blipFill>
+                  <pic:spPr>
+                    <a:xfrm>
+                      <a:off x="0" y="0"/>
+                      <a:ext cx="6284239" cy="717918"/>
+                    </a:xfrm>
+                    <a:prstGeom prst="rect">
+                      <a:avLst/>
+                    </a:prstGeom>
+                  </pic:spPr>
+                </pic:pic>
+              </a:graphicData>
+            </a:graphic>
+          </wp:inline>
+        </w:drawing>
+      </w:r>
+    </w:p>
+    <w:p>
+      <w:pPr>
+        <w:pStyle w:val="Descripcin"/>
+        <w:jc w:val="center"/>
+      </w:pPr>
+      <w:r>
+        <w:rPr>
+          <w:b/>
+          <w:bCs/>
+          <w:i w:val="0"/>
+          <w:iCs w:val="0"/>
+        </w:rPr>
+        <w:t xml:space="preserve">Ilustración </w:t>
+      </w:r>
+      <w:r>
+        <w:rPr>
+          <w:b/>
+          <w:bCs/>
+          <w:i w:val="0"/>
+          <w:iCs w:val="0"/>
+        </w:rPr>
+        <w:fldChar w:fldCharType="begin"/>
+      </w:r>
+      <w:r>
+        <w:rPr>
+          <w:b/>
+          <w:bCs/>
+          <w:i w:val="0"/>
+          <w:iCs w:val="0"/>
+        </w:rPr>
+        <w:instrText xml:space="preserve"> SEQ Ilustración \* ARABIC </w:instrText>
+      </w:r>
+      <w:r>
+        <w:rPr>
+          <w:b/>
+          <w:bCs/>
+          <w:i w:val="0"/>
+          <w:iCs w:val="0"/>
+        </w:rPr>
+        <w:fldChar w:fldCharType="separate"/>
+      </w:r>
+      <w:r>
+        <w:rPr>
+          <w:b/>
+          <w:bCs/>
+          <w:i w:val="0"/>
+          <w:iCs w:val="0"/>
+          <w:noProof/>
+        </w:rPr>
+        <w:t>34</w:t>
+      </w:r>
+      <w:r>
+        <w:rPr>
+          <w:b/>
+          <w:bCs/>
+          <w:i w:val="0"/>
+          <w:iCs w:val="0"/>
+        </w:rPr>
+        <w:fldChar w:fldCharType="end"/>
+      </w:r>
+      <w:r>
+        <w:rPr>
+          <w:i w:val="0"/>
+          <w:iCs w:val="0"/>
+        </w:rPr>
+        <w:t xml:space="preserve">. Salida ejecución </w:t>
+      </w:r>
+      <w:proofErr w:type="spellStart"/>
+      <w:r>
+        <w:t>createIndex</w:t>
+      </w:r>
+      <w:proofErr w:type="spellEnd"/>
+    </w:p>
+    <w:p/>
     <w:sectPr>
-      <w:footerReference w:type="default" r:id="rId37"/>
+      <w:footerReference w:type="default" r:id="rId40"/>
       <w:pgSz w:w="11907" w:h="16839"/>
       <w:pgMar w:top="1440" w:right="1800" w:bottom="1080" w:left="1800" w:header="720" w:footer="720" w:gutter="0"/>
       <w:cols w:space="720"/>
@@ -17047,6 +18689,119 @@
       </w:rPr>
     </w:lvl>
   </w:abstractNum>
+  <w:abstractNum w:abstractNumId="4" w15:restartNumberingAfterBreak="0">
+    <w:nsid w:val="66786361"/>
+    <w:multiLevelType w:val="hybridMultilevel"/>
+    <w:tmpl w:val="9C2E03E2"/>
+    <w:lvl w:ilvl="0" w:tplc="040A0001">
+      <w:start w:val="1"/>
+      <w:numFmt w:val="bullet"/>
+      <w:lvlText w:val=""/>
+      <w:lvlJc w:val="left"/>
+      <w:pPr>
+        <w:ind w:left="720" w:hanging="360"/>
+      </w:pPr>
+      <w:rPr>
+        <w:rFonts w:ascii="Symbol" w:hAnsi="Symbol" w:hint="default"/>
+      </w:rPr>
+    </w:lvl>
+    <w:lvl w:ilvl="1" w:tplc="040A0003">
+      <w:start w:val="1"/>
+      <w:numFmt w:val="bullet"/>
+      <w:lvlText w:val="o"/>
+      <w:lvlJc w:val="left"/>
+      <w:pPr>
+        <w:ind w:left="1440" w:hanging="360"/>
+      </w:pPr>
+      <w:rPr>
+        <w:rFonts w:ascii="Courier New" w:hAnsi="Courier New" w:cs="Courier New" w:hint="default"/>
+      </w:rPr>
+    </w:lvl>
+    <w:lvl w:ilvl="2" w:tplc="040A0005" w:tentative="1">
+      <w:start w:val="1"/>
+      <w:numFmt w:val="bullet"/>
+      <w:lvlText w:val=""/>
+      <w:lvlJc w:val="left"/>
+      <w:pPr>
+        <w:ind w:left="2160" w:hanging="360"/>
+      </w:pPr>
+      <w:rPr>
+        <w:rFonts w:ascii="Wingdings" w:hAnsi="Wingdings" w:hint="default"/>
+      </w:rPr>
+    </w:lvl>
+    <w:lvl w:ilvl="3" w:tplc="040A0001" w:tentative="1">
+      <w:start w:val="1"/>
+      <w:numFmt w:val="bullet"/>
+      <w:lvlText w:val=""/>
+      <w:lvlJc w:val="left"/>
+      <w:pPr>
+        <w:ind w:left="2880" w:hanging="360"/>
+      </w:pPr>
+      <w:rPr>
+        <w:rFonts w:ascii="Symbol" w:hAnsi="Symbol" w:hint="default"/>
+      </w:rPr>
+    </w:lvl>
+    <w:lvl w:ilvl="4" w:tplc="040A0003" w:tentative="1">
+      <w:start w:val="1"/>
+      <w:numFmt w:val="bullet"/>
+      <w:lvlText w:val="o"/>
+      <w:lvlJc w:val="left"/>
+      <w:pPr>
+        <w:ind w:left="3600" w:hanging="360"/>
+      </w:pPr>
+      <w:rPr>
+        <w:rFonts w:ascii="Courier New" w:hAnsi="Courier New" w:cs="Courier New" w:hint="default"/>
+      </w:rPr>
+    </w:lvl>
+    <w:lvl w:ilvl="5" w:tplc="040A0005" w:tentative="1">
+      <w:start w:val="1"/>
+      <w:numFmt w:val="bullet"/>
+      <w:lvlText w:val=""/>
+      <w:lvlJc w:val="left"/>
+      <w:pPr>
+        <w:ind w:left="4320" w:hanging="360"/>
+      </w:pPr>
+      <w:rPr>
+        <w:rFonts w:ascii="Wingdings" w:hAnsi="Wingdings" w:hint="default"/>
+      </w:rPr>
+    </w:lvl>
+    <w:lvl w:ilvl="6" w:tplc="040A0001" w:tentative="1">
+      <w:start w:val="1"/>
+      <w:numFmt w:val="bullet"/>
+      <w:lvlText w:val=""/>
+      <w:lvlJc w:val="left"/>
+      <w:pPr>
+        <w:ind w:left="5040" w:hanging="360"/>
+      </w:pPr>
+      <w:rPr>
+        <w:rFonts w:ascii="Symbol" w:hAnsi="Symbol" w:hint="default"/>
+      </w:rPr>
+    </w:lvl>
+    <w:lvl w:ilvl="7" w:tplc="040A0003" w:tentative="1">
+      <w:start w:val="1"/>
+      <w:numFmt w:val="bullet"/>
+      <w:lvlText w:val="o"/>
+      <w:lvlJc w:val="left"/>
+      <w:pPr>
+        <w:ind w:left="5760" w:hanging="360"/>
+      </w:pPr>
+      <w:rPr>
+        <w:rFonts w:ascii="Courier New" w:hAnsi="Courier New" w:cs="Courier New" w:hint="default"/>
+      </w:rPr>
+    </w:lvl>
+    <w:lvl w:ilvl="8" w:tplc="040A0005" w:tentative="1">
+      <w:start w:val="1"/>
+      <w:numFmt w:val="bullet"/>
+      <w:lvlText w:val=""/>
+      <w:lvlJc w:val="left"/>
+      <w:pPr>
+        <w:ind w:left="6480" w:hanging="360"/>
+      </w:pPr>
+      <w:rPr>
+        <w:rFonts w:ascii="Wingdings" w:hAnsi="Wingdings" w:hint="default"/>
+      </w:rPr>
+    </w:lvl>
+  </w:abstractNum>
   <w:num w:numId="1">
     <w:abstractNumId w:val="1"/>
   </w:num>
@@ -17058,6 +18813,9 @@
   </w:num>
   <w:num w:numId="4">
     <w:abstractNumId w:val="0"/>
+  </w:num>
+  <w:num w:numId="5">
+    <w:abstractNumId w:val="4"/>
   </w:num>
 </w:numbering>
 </file>

</xml_diff>